<commit_message>
Add HashTable skeleton, exercises & lab
</commit_message>
<xml_diff>
--- a/09.Quad_K-d_Interval_Trees/09. Quad-Tree-Exercise.docx
+++ b/09.Quad_K-d_Interval_Trees/09. Quad-Tree-Exercise.docx
@@ -1,6 +1,6 @@
 
 <file path=word/document.xml><?xml version="1.0" encoding="utf-8"?>
-<w:document xmlns:wpc="http://schemas.microsoft.com/office/word/2010/wordprocessingCanvas" xmlns:cx="http://schemas.microsoft.com/office/drawing/2014/chartex" xmlns:cx1="http://schemas.microsoft.com/office/drawing/2015/9/8/chartex" xmlns:cx2="http://schemas.microsoft.com/office/drawing/2015/10/21/chartex" xmlns:cx3="http://schemas.microsoft.com/office/drawing/2016/5/9/chartex" xmlns:cx4="http://schemas.microsoft.com/office/drawing/2016/5/10/chartex" xmlns:cx5="http://schemas.microsoft.com/office/drawing/2016/5/11/chartex" xmlns:cx6="http://schemas.microsoft.com/office/drawing/2016/5/12/chartex" xmlns:cx7="http://schemas.microsoft.com/office/drawing/2016/5/13/chartex" xmlns:cx8="http://schemas.microsoft.com/office/drawing/2016/5/14/chartex" xmlns:mc="http://schemas.openxmlformats.org/markup-compatibility/2006" xmlns:aink="http://schemas.microsoft.com/office/drawing/2016/ink" xmlns:o="urn:schemas-microsoft-com:office:office" xmlns:r="http://schemas.openxmlformats.org/officeDocument/2006/relationships" xmlns:m="http://schemas.openxmlformats.org/officeDocument/2006/math" xmlns:v="urn:schemas-microsoft-com:vml" xmlns:wp14="http://schemas.microsoft.com/office/word/2010/wordprocessingDrawing" xmlns:wp="http://schemas.openxmlformats.org/drawingml/2006/wordprocessingDrawing" xmlns:w10="urn:schemas-microsoft-com:office:word" xmlns:w="http://schemas.openxmlformats.org/wordprocessingml/2006/main" xmlns:w14="http://schemas.microsoft.com/office/word/2010/wordml" xmlns:w15="http://schemas.microsoft.com/office/word/2012/wordml" xmlns:w16se="http://schemas.microsoft.com/office/word/2015/wordml/symex" xmlns:wpg="http://schemas.microsoft.com/office/word/2010/wordprocessingGroup" xmlns:wpi="http://schemas.microsoft.com/office/word/2010/wordprocessingInk" xmlns:wne="http://schemas.microsoft.com/office/word/2006/wordml" xmlns:wps="http://schemas.microsoft.com/office/word/2010/wordprocessingShape" mc:Ignorable="w14 w15 w16se wp14">
+<w:document xmlns:wpc="http://schemas.microsoft.com/office/word/2010/wordprocessingCanvas" xmlns:cx="http://schemas.microsoft.com/office/drawing/2014/chartex" xmlns:cx1="http://schemas.microsoft.com/office/drawing/2015/9/8/chartex" xmlns:cx2="http://schemas.microsoft.com/office/drawing/2015/10/21/chartex" xmlns:cx3="http://schemas.microsoft.com/office/drawing/2016/5/9/chartex" xmlns:cx4="http://schemas.microsoft.com/office/drawing/2016/5/10/chartex" xmlns:cx5="http://schemas.microsoft.com/office/drawing/2016/5/11/chartex" xmlns:cx6="http://schemas.microsoft.com/office/drawing/2016/5/12/chartex" xmlns:cx7="http://schemas.microsoft.com/office/drawing/2016/5/13/chartex" xmlns:cx8="http://schemas.microsoft.com/office/drawing/2016/5/14/chartex" xmlns:mc="http://schemas.openxmlformats.org/markup-compatibility/2006" xmlns:aink="http://schemas.microsoft.com/office/drawing/2016/ink" xmlns:am3d="http://schemas.microsoft.com/office/drawing/2017/model3d" xmlns:o="urn:schemas-microsoft-com:office:office" xmlns:r="http://schemas.openxmlformats.org/officeDocument/2006/relationships" xmlns:m="http://schemas.openxmlformats.org/officeDocument/2006/math" xmlns:v="urn:schemas-microsoft-com:vml" xmlns:wp14="http://schemas.microsoft.com/office/word/2010/wordprocessingDrawing" xmlns:wp="http://schemas.openxmlformats.org/drawingml/2006/wordprocessingDrawing" xmlns:w10="urn:schemas-microsoft-com:office:word" xmlns:w="http://schemas.openxmlformats.org/wordprocessingml/2006/main" xmlns:w14="http://schemas.microsoft.com/office/word/2010/wordml" xmlns:w15="http://schemas.microsoft.com/office/word/2012/wordml" xmlns:w16cid="http://schemas.microsoft.com/office/word/2016/wordml/cid" xmlns:w16se="http://schemas.microsoft.com/office/word/2015/wordml/symex" xmlns:wpg="http://schemas.microsoft.com/office/word/2010/wordprocessingGroup" xmlns:wpi="http://schemas.microsoft.com/office/word/2010/wordprocessingInk" xmlns:wne="http://schemas.microsoft.com/office/word/2006/wordml" xmlns:wps="http://schemas.microsoft.com/office/word/2010/wordprocessingShape" mc:Ignorable="w14 w15 w16se w16cid wp14">
   <w:body>
     <w:p>
       <w:pPr>
@@ -296,7 +296,7 @@
                 <w:noProof/>
               </w:rPr>
               <w:drawing>
-                <wp:inline distT="0" distB="0" distL="0" distR="0" wp14:anchorId="0492E9C7" wp14:editId="25290A80">
+                <wp:inline distT="0" distB="0" distL="0" distR="0" wp14:anchorId="6D36A39C" wp14:editId="642F7A6D">
                   <wp:extent cx="4178300" cy="1843368"/>
                   <wp:effectExtent l="0" t="0" r="0" b="5080"/>
                   <wp:docPr id="47" name="Picture 47"/>
@@ -349,7 +349,7 @@
                 <w:noProof/>
               </w:rPr>
               <w:drawing>
-                <wp:inline distT="0" distB="0" distL="0" distR="0" wp14:anchorId="442C9508" wp14:editId="7FDBE77B">
+                <wp:inline distT="0" distB="0" distL="0" distR="0" wp14:anchorId="0C789106" wp14:editId="08605C77">
                   <wp:extent cx="2311400" cy="2235096"/>
                   <wp:effectExtent l="0" t="0" r="0" b="0"/>
                   <wp:docPr id="51" name="Picture 51"/>
@@ -406,8 +406,6 @@
       <w:pPr>
         <w:pStyle w:val="Heading1"/>
       </w:pPr>
-      <w:bookmarkStart w:id="0" w:name="_GoBack"/>
-      <w:bookmarkEnd w:id="0"/>
     </w:p>
     <w:p>
       <w:pPr>
@@ -445,7 +443,7 @@
           <w:noProof/>
         </w:rPr>
         <w:drawing>
-          <wp:inline distT="0" distB="0" distL="0" distR="0" wp14:anchorId="5A575CBB" wp14:editId="05EB7786">
+          <wp:inline distT="0" distB="0" distL="0" distR="0" wp14:anchorId="73C7E711" wp14:editId="56F86CF6">
             <wp:extent cx="3367088" cy="899648"/>
             <wp:effectExtent l="19050" t="19050" r="24130" b="15240"/>
             <wp:docPr id="54" name="Picture 54"/>
@@ -520,7 +518,7 @@
         </w:rPr>
         <w:lastRenderedPageBreak/>
         <w:drawing>
-          <wp:inline distT="0" distB="0" distL="0" distR="0" wp14:anchorId="17E4991E" wp14:editId="64899FAE">
+          <wp:inline distT="0" distB="0" distL="0" distR="0" wp14:anchorId="137907E4" wp14:editId="2530663C">
             <wp:extent cx="5441950" cy="3634515"/>
             <wp:effectExtent l="0" t="0" r="6350" b="4445"/>
             <wp:docPr id="55" name="Picture 55"/>
@@ -578,7 +576,7 @@
           <w:noProof/>
         </w:rPr>
         <w:drawing>
-          <wp:inline distT="0" distB="0" distL="0" distR="0" wp14:anchorId="7F081836" wp14:editId="7495B943">
+          <wp:inline distT="0" distB="0" distL="0" distR="0" wp14:anchorId="4CCECC4F" wp14:editId="3480DB9A">
             <wp:extent cx="4908550" cy="4347281"/>
             <wp:effectExtent l="0" t="0" r="6350" b="0"/>
             <wp:docPr id="59" name="Picture 59"/>
@@ -655,7 +653,7 @@
         </w:rPr>
         <w:lastRenderedPageBreak/>
         <w:drawing>
-          <wp:inline distT="0" distB="0" distL="0" distR="0" wp14:anchorId="5DF7E7F4" wp14:editId="0A8A5B41">
+          <wp:inline distT="0" distB="0" distL="0" distR="0" wp14:anchorId="4E7561CF" wp14:editId="08362B41">
             <wp:extent cx="5414245" cy="3987800"/>
             <wp:effectExtent l="0" t="0" r="0" b="0"/>
             <wp:docPr id="38" name="Picture 38"/>
@@ -797,7 +795,7 @@
           <w:noProof/>
         </w:rPr>
         <w:drawing>
-          <wp:inline distT="0" distB="0" distL="0" distR="0" wp14:anchorId="6652F93B" wp14:editId="7C894DDC">
+          <wp:inline distT="0" distB="0" distL="0" distR="0" wp14:anchorId="2126030E" wp14:editId="4A4FEA88">
             <wp:extent cx="6013450" cy="2650478"/>
             <wp:effectExtent l="0" t="0" r="6350" b="0"/>
             <wp:docPr id="36" name="Picture 36"/>
@@ -1160,7 +1158,7 @@
           <w:noProof/>
         </w:rPr>
         <w:drawing>
-          <wp:inline distT="0" distB="0" distL="0" distR="0" wp14:anchorId="577AD848" wp14:editId="3B38C617">
+          <wp:inline distT="0" distB="0" distL="0" distR="0" wp14:anchorId="76E530F4" wp14:editId="519400C4">
             <wp:extent cx="5289550" cy="4248465"/>
             <wp:effectExtent l="0" t="0" r="6350" b="0"/>
             <wp:docPr id="37" name="Picture 37"/>
@@ -1237,7 +1235,19 @@
         <w:rPr>
           <w:b/>
         </w:rPr>
-        <w:t>which quadrant</w:t>
+        <w:t>which</w:t>
+      </w:r>
+      <w:r>
+        <w:rPr>
+          <w:b/>
+        </w:rPr>
+        <w:tab/>
+      </w:r>
+      <w:r>
+        <w:rPr>
+          <w:b/>
+        </w:rPr>
+        <w:t>h quadrant</w:t>
       </w:r>
       <w:r>
         <w:t xml:space="preserve"> our search area</w:t>
@@ -1255,7 +1265,7 @@
           <w:noProof/>
         </w:rPr>
         <w:drawing>
-          <wp:inline distT="0" distB="0" distL="0" distR="0">
+          <wp:inline distT="0" distB="0" distL="0" distR="0" wp14:anchorId="35EE506C" wp14:editId="12900452">
             <wp:extent cx="6159500" cy="3054350"/>
             <wp:effectExtent l="0" t="0" r="0" b="0"/>
             <wp:docPr id="64" name="Picture 64" descr="C:\Users\Jamal\AppData\Local\Microsoft\Windows\INetCache\Content.Word\getQuadrant.png"/>
@@ -1308,6 +1318,8 @@
       <w:pPr>
         <w:pStyle w:val="Heading2"/>
       </w:pPr>
+      <w:bookmarkStart w:id="0" w:name="_GoBack"/>
+      <w:bookmarkEnd w:id="0"/>
       <w:r>
         <w:t>Splitting</w:t>
       </w:r>
@@ -1411,7 +1423,7 @@
         <w:rPr>
           <w:noProof/>
         </w:rPr>
-        <w:pict>
+        <w:pict w14:anchorId="3A028366">
           <v:shapetype id="_x0000_t75" coordsize="21600,21600" o:spt="75" o:preferrelative="t" path="m@4@5l@4@11@9@11@9@5xe" filled="f" stroked="f">
             <v:stroke joinstyle="miter"/>
             <v:formulas>
@@ -1431,7 +1443,7 @@
             <v:path o:extrusionok="f" gradientshapeok="t" o:connecttype="rect"/>
             <o:lock v:ext="edit" aspectratio="t"/>
           </v:shapetype>
-          <v:shape id="_x0000_i1025" type="#_x0000_t75" style="width:516pt;height:226.15pt">
+          <v:shape id="_x0000_i1025" type="#_x0000_t75" style="width:516pt;height:226.3pt">
             <v:imagedata r:id="rId18" o:title="nodes" croptop="14906f" cropbottom="13980f" cropleft="9749f" cropright="8931f"/>
           </v:shape>
         </w:pict>
@@ -1619,8 +1631,8 @@
         <w:rPr>
           <w:noProof/>
         </w:rPr>
-        <w:pict>
-          <v:shape id="_x0000_i1026" type="#_x0000_t75" style="width:522pt;height:244.5pt">
+        <w:pict w14:anchorId="0D77B015">
+          <v:shape id="_x0000_i1026" type="#_x0000_t75" style="width:522pt;height:244.3pt">
             <v:imagedata r:id="rId19" o:title="split" croptop="16775f" cropbottom="13756f" cropleft="9812f" cropright="13774f"/>
           </v:shape>
         </w:pict>
@@ -1936,7 +1948,7 @@
         </w:rPr>
         <w:lastRenderedPageBreak/>
         <w:drawing>
-          <wp:inline distT="0" distB="0" distL="0" distR="0" wp14:anchorId="2234B96B" wp14:editId="1EB29C5E">
+          <wp:inline distT="0" distB="0" distL="0" distR="0" wp14:anchorId="43AAC8CE" wp14:editId="09E66300">
             <wp:extent cx="6357198" cy="3778250"/>
             <wp:effectExtent l="0" t="0" r="5715" b="0"/>
             <wp:docPr id="43" name="Picture 43"/>
@@ -2037,7 +2049,7 @@
           <w:noProof/>
         </w:rPr>
         <w:drawing>
-          <wp:inline distT="0" distB="0" distL="0" distR="0" wp14:anchorId="1DC831F1" wp14:editId="55B86D76">
+          <wp:inline distT="0" distB="0" distL="0" distR="0" wp14:anchorId="6670BA82" wp14:editId="0DB00052">
             <wp:extent cx="6525509" cy="2813050"/>
             <wp:effectExtent l="0" t="0" r="8890" b="6350"/>
             <wp:docPr id="44" name="Picture 44"/>
@@ -2171,7 +2183,7 @@
         </w:rPr>
         <w:lastRenderedPageBreak/>
         <w:drawing>
-          <wp:inline distT="0" distB="0" distL="0" distR="0" wp14:anchorId="46389D2B" wp14:editId="623A89CB">
+          <wp:inline distT="0" distB="0" distL="0" distR="0" wp14:anchorId="3408FD44" wp14:editId="57E8EB60">
             <wp:extent cx="6463562" cy="3905642"/>
             <wp:effectExtent l="0" t="0" r="0" b="0"/>
             <wp:docPr id="45" name="Picture 45"/>
@@ -2234,7 +2246,7 @@
           <w:noProof/>
         </w:rPr>
         <w:drawing>
-          <wp:inline distT="0" distB="0" distL="0" distR="0" wp14:anchorId="6F235D05" wp14:editId="3806DC94">
+          <wp:inline distT="0" distB="0" distL="0" distR="0" wp14:anchorId="1D9A9B44" wp14:editId="4F434DED">
             <wp:extent cx="4711700" cy="1479550"/>
             <wp:effectExtent l="0" t="0" r="0" b="6350"/>
             <wp:docPr id="65" name="Picture 65"/>
@@ -2310,7 +2322,7 @@
 </file>
 
 <file path=word/endnotes.xml><?xml version="1.0" encoding="utf-8"?>
-<w:endnotes xmlns:wpc="http://schemas.microsoft.com/office/word/2010/wordprocessingCanvas" xmlns:cx="http://schemas.microsoft.com/office/drawing/2014/chartex" xmlns:cx1="http://schemas.microsoft.com/office/drawing/2015/9/8/chartex" xmlns:cx2="http://schemas.microsoft.com/office/drawing/2015/10/21/chartex" xmlns:cx3="http://schemas.microsoft.com/office/drawing/2016/5/9/chartex" xmlns:cx4="http://schemas.microsoft.com/office/drawing/2016/5/10/chartex" xmlns:cx5="http://schemas.microsoft.com/office/drawing/2016/5/11/chartex" xmlns:cx6="http://schemas.microsoft.com/office/drawing/2016/5/12/chartex" xmlns:cx7="http://schemas.microsoft.com/office/drawing/2016/5/13/chartex" xmlns:cx8="http://schemas.microsoft.com/office/drawing/2016/5/14/chartex" xmlns:mc="http://schemas.openxmlformats.org/markup-compatibility/2006" xmlns:aink="http://schemas.microsoft.com/office/drawing/2016/ink" xmlns:o="urn:schemas-microsoft-com:office:office" xmlns:r="http://schemas.openxmlformats.org/officeDocument/2006/relationships" xmlns:m="http://schemas.openxmlformats.org/officeDocument/2006/math" xmlns:v="urn:schemas-microsoft-com:vml" xmlns:wp14="http://schemas.microsoft.com/office/word/2010/wordprocessingDrawing" xmlns:wp="http://schemas.openxmlformats.org/drawingml/2006/wordprocessingDrawing" xmlns:w10="urn:schemas-microsoft-com:office:word" xmlns:w="http://schemas.openxmlformats.org/wordprocessingml/2006/main" xmlns:w14="http://schemas.microsoft.com/office/word/2010/wordml" xmlns:w15="http://schemas.microsoft.com/office/word/2012/wordml" xmlns:w16se="http://schemas.microsoft.com/office/word/2015/wordml/symex" xmlns:wpg="http://schemas.microsoft.com/office/word/2010/wordprocessingGroup" xmlns:wpi="http://schemas.microsoft.com/office/word/2010/wordprocessingInk" xmlns:wne="http://schemas.microsoft.com/office/word/2006/wordml" xmlns:wps="http://schemas.microsoft.com/office/word/2010/wordprocessingShape" mc:Ignorable="w14 w15 w16se wp14">
+<w:endnotes xmlns:wpc="http://schemas.microsoft.com/office/word/2010/wordprocessingCanvas" xmlns:cx="http://schemas.microsoft.com/office/drawing/2014/chartex" xmlns:cx1="http://schemas.microsoft.com/office/drawing/2015/9/8/chartex" xmlns:cx2="http://schemas.microsoft.com/office/drawing/2015/10/21/chartex" xmlns:cx3="http://schemas.microsoft.com/office/drawing/2016/5/9/chartex" xmlns:cx4="http://schemas.microsoft.com/office/drawing/2016/5/10/chartex" xmlns:cx5="http://schemas.microsoft.com/office/drawing/2016/5/11/chartex" xmlns:cx6="http://schemas.microsoft.com/office/drawing/2016/5/12/chartex" xmlns:cx7="http://schemas.microsoft.com/office/drawing/2016/5/13/chartex" xmlns:cx8="http://schemas.microsoft.com/office/drawing/2016/5/14/chartex" xmlns:mc="http://schemas.openxmlformats.org/markup-compatibility/2006" xmlns:aink="http://schemas.microsoft.com/office/drawing/2016/ink" xmlns:am3d="http://schemas.microsoft.com/office/drawing/2017/model3d" xmlns:o="urn:schemas-microsoft-com:office:office" xmlns:r="http://schemas.openxmlformats.org/officeDocument/2006/relationships" xmlns:m="http://schemas.openxmlformats.org/officeDocument/2006/math" xmlns:v="urn:schemas-microsoft-com:vml" xmlns:wp14="http://schemas.microsoft.com/office/word/2010/wordprocessingDrawing" xmlns:wp="http://schemas.openxmlformats.org/drawingml/2006/wordprocessingDrawing" xmlns:w10="urn:schemas-microsoft-com:office:word" xmlns:w="http://schemas.openxmlformats.org/wordprocessingml/2006/main" xmlns:w14="http://schemas.microsoft.com/office/word/2010/wordml" xmlns:w15="http://schemas.microsoft.com/office/word/2012/wordml" xmlns:w16cid="http://schemas.microsoft.com/office/word/2016/wordml/cid" xmlns:w16se="http://schemas.microsoft.com/office/word/2015/wordml/symex" xmlns:wpg="http://schemas.microsoft.com/office/word/2010/wordprocessingGroup" xmlns:wpi="http://schemas.microsoft.com/office/word/2010/wordprocessingInk" xmlns:wne="http://schemas.microsoft.com/office/word/2006/wordml" xmlns:wps="http://schemas.microsoft.com/office/word/2010/wordprocessingShape" mc:Ignorable="w14 w15 w16se w16cid wp14">
   <w:endnote w:type="separator" w:id="-1">
     <w:p>
       <w:pPr>
@@ -2335,7 +2347,7 @@
 </file>
 
 <file path=word/footer1.xml><?xml version="1.0" encoding="utf-8"?>
-<w:ftr xmlns:wpc="http://schemas.microsoft.com/office/word/2010/wordprocessingCanvas" xmlns:cx="http://schemas.microsoft.com/office/drawing/2014/chartex" xmlns:cx1="http://schemas.microsoft.com/office/drawing/2015/9/8/chartex" xmlns:cx2="http://schemas.microsoft.com/office/drawing/2015/10/21/chartex" xmlns:cx3="http://schemas.microsoft.com/office/drawing/2016/5/9/chartex" xmlns:cx4="http://schemas.microsoft.com/office/drawing/2016/5/10/chartex" xmlns:cx5="http://schemas.microsoft.com/office/drawing/2016/5/11/chartex" xmlns:cx6="http://schemas.microsoft.com/office/drawing/2016/5/12/chartex" xmlns:cx7="http://schemas.microsoft.com/office/drawing/2016/5/13/chartex" xmlns:cx8="http://schemas.microsoft.com/office/drawing/2016/5/14/chartex" xmlns:mc="http://schemas.openxmlformats.org/markup-compatibility/2006" xmlns:aink="http://schemas.microsoft.com/office/drawing/2016/ink" xmlns:o="urn:schemas-microsoft-com:office:office" xmlns:r="http://schemas.openxmlformats.org/officeDocument/2006/relationships" xmlns:m="http://schemas.openxmlformats.org/officeDocument/2006/math" xmlns:v="urn:schemas-microsoft-com:vml" xmlns:wp14="http://schemas.microsoft.com/office/word/2010/wordprocessingDrawing" xmlns:wp="http://schemas.openxmlformats.org/drawingml/2006/wordprocessingDrawing" xmlns:w10="urn:schemas-microsoft-com:office:word" xmlns:w="http://schemas.openxmlformats.org/wordprocessingml/2006/main" xmlns:w14="http://schemas.microsoft.com/office/word/2010/wordml" xmlns:w15="http://schemas.microsoft.com/office/word/2012/wordml" xmlns:w16se="http://schemas.microsoft.com/office/word/2015/wordml/symex" xmlns:wpg="http://schemas.microsoft.com/office/word/2010/wordprocessingGroup" xmlns:wpi="http://schemas.microsoft.com/office/word/2010/wordprocessingInk" xmlns:wne="http://schemas.microsoft.com/office/word/2006/wordml" xmlns:wps="http://schemas.microsoft.com/office/word/2010/wordprocessingShape" mc:Ignorable="w14 w15 w16se wp14">
+<w:ftr xmlns:wpc="http://schemas.microsoft.com/office/word/2010/wordprocessingCanvas" xmlns:cx="http://schemas.microsoft.com/office/drawing/2014/chartex" xmlns:cx1="http://schemas.microsoft.com/office/drawing/2015/9/8/chartex" xmlns:cx2="http://schemas.microsoft.com/office/drawing/2015/10/21/chartex" xmlns:cx3="http://schemas.microsoft.com/office/drawing/2016/5/9/chartex" xmlns:cx4="http://schemas.microsoft.com/office/drawing/2016/5/10/chartex" xmlns:cx5="http://schemas.microsoft.com/office/drawing/2016/5/11/chartex" xmlns:cx6="http://schemas.microsoft.com/office/drawing/2016/5/12/chartex" xmlns:cx7="http://schemas.microsoft.com/office/drawing/2016/5/13/chartex" xmlns:cx8="http://schemas.microsoft.com/office/drawing/2016/5/14/chartex" xmlns:mc="http://schemas.openxmlformats.org/markup-compatibility/2006" xmlns:aink="http://schemas.microsoft.com/office/drawing/2016/ink" xmlns:am3d="http://schemas.microsoft.com/office/drawing/2017/model3d" xmlns:o="urn:schemas-microsoft-com:office:office" xmlns:r="http://schemas.openxmlformats.org/officeDocument/2006/relationships" xmlns:m="http://schemas.openxmlformats.org/officeDocument/2006/math" xmlns:v="urn:schemas-microsoft-com:vml" xmlns:wp14="http://schemas.microsoft.com/office/word/2010/wordprocessingDrawing" xmlns:wp="http://schemas.openxmlformats.org/drawingml/2006/wordprocessingDrawing" xmlns:w10="urn:schemas-microsoft-com:office:word" xmlns:w="http://schemas.openxmlformats.org/wordprocessingml/2006/main" xmlns:w14="http://schemas.microsoft.com/office/word/2010/wordml" xmlns:w15="http://schemas.microsoft.com/office/word/2012/wordml" xmlns:w16cid="http://schemas.microsoft.com/office/word/2016/wordml/cid" xmlns:w16se="http://schemas.microsoft.com/office/word/2015/wordml/symex" xmlns:wpg="http://schemas.microsoft.com/office/word/2010/wordprocessingGroup" xmlns:wpi="http://schemas.microsoft.com/office/word/2010/wordprocessingInk" xmlns:wne="http://schemas.microsoft.com/office/word/2006/wordml" xmlns:wps="http://schemas.microsoft.com/office/word/2010/wordprocessingShape" mc:Ignorable="w14 w15 w16se w16cid wp14">
   <w:p>
     <w:pPr>
       <w:pStyle w:val="Footer"/>
@@ -2347,7 +2359,7 @@
       <mc:AlternateContent>
         <mc:Choice Requires="wps">
           <w:drawing>
-            <wp:anchor distT="0" distB="0" distL="114300" distR="114300" simplePos="0" relativeHeight="251660288" behindDoc="0" locked="0" layoutInCell="1" allowOverlap="1" wp14:anchorId="4BF30908" wp14:editId="45AE6467">
+            <wp:anchor distT="0" distB="0" distL="114300" distR="114300" simplePos="0" relativeHeight="251660288" behindDoc="0" locked="0" layoutInCell="1" allowOverlap="1" wp14:anchorId="65BD1A2D" wp14:editId="22A20D1C">
               <wp:simplePos x="0" y="0"/>
               <wp:positionH relativeFrom="column">
                 <wp:posOffset>1574561</wp:posOffset>
@@ -2428,7 +2440,7 @@
         </mc:Choice>
         <mc:Fallback>
           <w:pict>
-            <v:shapetype w14:anchorId="4BF30908" id="_x0000_t202" coordsize="21600,21600" o:spt="202" path="m,l,21600r21600,l21600,xe">
+            <v:shapetype w14:anchorId="65BD1A2D" id="_x0000_t202" coordsize="21600,21600" o:spt="202" path="m,l,21600r21600,l21600,xe">
               <v:stroke joinstyle="miter"/>
               <v:path gradientshapeok="t" o:connecttype="rect"/>
             </v:shapetype>
@@ -2461,7 +2473,7 @@
       <mc:AlternateContent>
         <mc:Choice Requires="wps">
           <w:drawing>
-            <wp:anchor distT="0" distB="0" distL="114300" distR="114300" simplePos="0" relativeHeight="251663360" behindDoc="0" locked="0" layoutInCell="1" allowOverlap="1" wp14:anchorId="4E4E9DDB" wp14:editId="390ABD9D">
+            <wp:anchor distT="0" distB="0" distL="114300" distR="114300" simplePos="0" relativeHeight="251663360" behindDoc="0" locked="0" layoutInCell="1" allowOverlap="1" wp14:anchorId="3DDDC011" wp14:editId="7F1E1E4B">
               <wp:simplePos x="0" y="0"/>
               <wp:positionH relativeFrom="column">
                 <wp:posOffset>5670412</wp:posOffset>
@@ -2626,7 +2638,7 @@
         </mc:Choice>
         <mc:Fallback>
           <w:pict>
-            <v:shape w14:anchorId="4E4E9DDB" id="Text Box 3" o:spid="_x0000_s1027" type="#_x0000_t202" style="position:absolute;margin-left:446.5pt;margin-top:33.55pt;width:70.9pt;height:15.95pt;z-index:251663360;visibility:visible;mso-wrap-style:square;mso-width-percent:0;mso-height-percent:0;mso-wrap-distance-left:9pt;mso-wrap-distance-top:0;mso-wrap-distance-right:9pt;mso-wrap-distance-bottom:0;mso-position-horizontal:absolute;mso-position-horizontal-relative:text;mso-position-vertical:absolute;mso-position-vertical-relative:text;mso-width-percent:0;mso-height-percent:0;mso-width-relative:margin;mso-height-relative:margin;v-text-anchor:middle" o:gfxdata="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" filled="f" stroked="f" strokeweight=".5pt">
+            <v:shape w14:anchorId="3DDDC011" id="Text Box 3" o:spid="_x0000_s1027" type="#_x0000_t202" style="position:absolute;margin-left:446.5pt;margin-top:33.55pt;width:70.9pt;height:15.95pt;z-index:251663360;visibility:visible;mso-wrap-style:square;mso-width-percent:0;mso-height-percent:0;mso-wrap-distance-left:9pt;mso-wrap-distance-top:0;mso-wrap-distance-right:9pt;mso-wrap-distance-bottom:0;mso-position-horizontal:absolute;mso-position-horizontal-relative:text;mso-position-vertical:absolute;mso-position-vertical-relative:text;mso-width-percent:0;mso-height-percent:0;mso-width-relative:margin;mso-height-relative:margin;v-text-anchor:middle" o:gfxdata="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" filled="f" stroked="f" strokeweight=".5pt">
               <v:textbox inset="0,0,0,0">
                 <w:txbxContent>
                   <w:p>
@@ -2742,7 +2754,7 @@
       <mc:AlternateContent>
         <mc:Choice Requires="wps">
           <w:drawing>
-            <wp:anchor distT="45720" distB="45720" distL="114300" distR="114300" simplePos="0" relativeHeight="251659264" behindDoc="0" locked="0" layoutInCell="1" allowOverlap="1" wp14:anchorId="6C190ED1" wp14:editId="185A5F84">
+            <wp:anchor distT="45720" distB="45720" distL="114300" distR="114300" simplePos="0" relativeHeight="251659264" behindDoc="0" locked="0" layoutInCell="1" allowOverlap="1" wp14:anchorId="417D2672" wp14:editId="7938BF59">
               <wp:simplePos x="0" y="0"/>
               <wp:positionH relativeFrom="column">
                 <wp:posOffset>1577340</wp:posOffset>
@@ -2862,7 +2874,7 @@
                               <w:szCs w:val="20"/>
                             </w:rPr>
                             <w:drawing>
-                              <wp:inline distT="0" distB="0" distL="0" distR="0" wp14:anchorId="6AE4B92C" wp14:editId="63A0AA58">
+                              <wp:inline distT="0" distB="0" distL="0" distR="0" wp14:anchorId="4CD2592F" wp14:editId="3CB44C59">
                                 <wp:extent cx="200025" cy="200025"/>
                                 <wp:effectExtent l="0" t="0" r="9525" b="9525"/>
                                 <wp:docPr id="10" name="Picture 10" title="Software University">
@@ -2913,7 +2925,7 @@
                               <w:szCs w:val="20"/>
                             </w:rPr>
                             <w:drawing>
-                              <wp:inline distT="0" distB="0" distL="0" distR="0" wp14:anchorId="25B3D866" wp14:editId="7F818024">
+                              <wp:inline distT="0" distB="0" distL="0" distR="0" wp14:anchorId="6BE1B7DD" wp14:editId="4D5788B4">
                                 <wp:extent cx="200025" cy="200025"/>
                                 <wp:effectExtent l="0" t="0" r="9525" b="9525"/>
                                 <wp:docPr id="11" name="Picture 11" title="Software University Foundation">
@@ -2964,7 +2976,7 @@
                               <w:szCs w:val="20"/>
                             </w:rPr>
                             <w:drawing>
-                              <wp:inline distT="0" distB="0" distL="0" distR="0" wp14:anchorId="261DE309" wp14:editId="639B90C8">
+                              <wp:inline distT="0" distB="0" distL="0" distR="0" wp14:anchorId="32243F21" wp14:editId="33969162">
                                 <wp:extent cx="200025" cy="200025"/>
                                 <wp:effectExtent l="0" t="0" r="9525" b="9525"/>
                                 <wp:docPr id="15" name="Picture 15" title="Software University @ Facebook">
@@ -3015,7 +3027,7 @@
                               <w:szCs w:val="20"/>
                             </w:rPr>
                             <w:drawing>
-                              <wp:inline distT="0" distB="0" distL="0" distR="0" wp14:anchorId="620E318E" wp14:editId="558FF9D0">
+                              <wp:inline distT="0" distB="0" distL="0" distR="0" wp14:anchorId="32541F84" wp14:editId="6049C64B">
                                 <wp:extent cx="200025" cy="200025"/>
                                 <wp:effectExtent l="0" t="0" r="9525" b="9525"/>
                                 <wp:docPr id="16" name="Picture 16" title="Software University @ Twitter">
@@ -3066,7 +3078,7 @@
                               <w:szCs w:val="20"/>
                             </w:rPr>
                             <w:drawing>
-                              <wp:inline distT="0" distB="0" distL="0" distR="0" wp14:anchorId="0F6F899E" wp14:editId="44FF18D6">
+                              <wp:inline distT="0" distB="0" distL="0" distR="0" wp14:anchorId="0949260F" wp14:editId="5645B5C2">
                                 <wp:extent cx="200025" cy="200025"/>
                                 <wp:effectExtent l="0" t="0" r="9525" b="9525"/>
                                 <wp:docPr id="18" name="Picture 18" title="Software University @ YouTube">
@@ -3117,7 +3129,7 @@
                               <w:szCs w:val="20"/>
                             </w:rPr>
                             <w:drawing>
-                              <wp:inline distT="0" distB="0" distL="0" distR="0" wp14:anchorId="0968AA8E" wp14:editId="0F63B0C7">
+                              <wp:inline distT="0" distB="0" distL="0" distR="0" wp14:anchorId="4B5AC90A" wp14:editId="74DF5E3F">
                                 <wp:extent cx="200025" cy="200025"/>
                                 <wp:effectExtent l="0" t="0" r="9525" b="9525"/>
                                 <wp:docPr id="19" name="Picture 19" title="Software University @ Google+">
@@ -3168,7 +3180,7 @@
                               <w:szCs w:val="20"/>
                             </w:rPr>
                             <w:drawing>
-                              <wp:inline distT="0" distB="0" distL="0" distR="0" wp14:anchorId="7E8175B1" wp14:editId="478CF85E">
+                              <wp:inline distT="0" distB="0" distL="0" distR="0" wp14:anchorId="382F7A05" wp14:editId="1068D149">
                                 <wp:extent cx="200025" cy="200025"/>
                                 <wp:effectExtent l="0" t="0" r="9525" b="9525"/>
                                 <wp:docPr id="20" name="Picture 20" title="Software University @ LinkedIn">
@@ -3219,7 +3231,7 @@
                               <w:szCs w:val="20"/>
                             </w:rPr>
                             <w:drawing>
-                              <wp:inline distT="0" distB="0" distL="0" distR="0" wp14:anchorId="06210BBD" wp14:editId="3CCC001E">
+                              <wp:inline distT="0" distB="0" distL="0" distR="0" wp14:anchorId="20318B3A" wp14:editId="27B70245">
                                 <wp:extent cx="200025" cy="200025"/>
                                 <wp:effectExtent l="0" t="0" r="9525" b="9525"/>
                                 <wp:docPr id="21" name="Picture 21" title="Software University @ SlideShare">
@@ -3270,7 +3282,7 @@
                               <w:szCs w:val="20"/>
                             </w:rPr>
                             <w:drawing>
-                              <wp:inline distT="0" distB="0" distL="0" distR="0" wp14:anchorId="792D4A0C" wp14:editId="597EB5AE">
+                              <wp:inline distT="0" distB="0" distL="0" distR="0" wp14:anchorId="32DECE82" wp14:editId="28A528F8">
                                 <wp:extent cx="200025" cy="200025"/>
                                 <wp:effectExtent l="0" t="0" r="9525" b="9525"/>
                                 <wp:docPr id="22" name="Picture 22" title="Software University @ GitHub">
@@ -3321,7 +3333,7 @@
                               <w:szCs w:val="20"/>
                             </w:rPr>
                             <w:drawing>
-                              <wp:inline distT="0" distB="0" distL="0" distR="0" wp14:anchorId="6D0CAFD9" wp14:editId="1AC2F74B">
+                              <wp:inline distT="0" distB="0" distL="0" distR="0" wp14:anchorId="63218078" wp14:editId="174A5549">
                                 <wp:extent cx="200025" cy="200025"/>
                                 <wp:effectExtent l="0" t="0" r="9525" b="9525"/>
                                 <wp:docPr id="23" name="Picture 23" title="Software University: Email Us">
@@ -3378,7 +3390,7 @@
         </mc:Choice>
         <mc:Fallback>
           <w:pict>
-            <v:shape w14:anchorId="6C190ED1" id="Text Box 17" o:spid="_x0000_s1028" type="#_x0000_t202" style="position:absolute;margin-left:124.2pt;margin-top:13.9pt;width:396.3pt;height:40.45pt;z-index:251659264;visibility:visible;mso-wrap-style:square;mso-width-percent:0;mso-height-percent:0;mso-wrap-distance-left:9pt;mso-wrap-distance-top:3.6pt;mso-wrap-distance-right:9pt;mso-wrap-distance-bottom:3.6pt;mso-position-horizontal:absolute;mso-position-horizontal-relative:text;mso-position-vertical:absolute;mso-position-vertical-relative:text;mso-width-percent:0;mso-height-percent:0;mso-width-relative:margin;mso-height-relative:margin;v-text-anchor:top" o:gfxdata="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" filled="f" stroked="f">
+            <v:shape w14:anchorId="417D2672" id="Text Box 17" o:spid="_x0000_s1028" type="#_x0000_t202" style="position:absolute;margin-left:124.2pt;margin-top:13.9pt;width:396.3pt;height:40.45pt;z-index:251659264;visibility:visible;mso-wrap-style:square;mso-width-percent:0;mso-height-percent:0;mso-wrap-distance-left:9pt;mso-wrap-distance-top:3.6pt;mso-wrap-distance-right:9pt;mso-wrap-distance-bottom:3.6pt;mso-position-horizontal:absolute;mso-position-horizontal-relative:text;mso-position-vertical:absolute;mso-position-vertical-relative:text;mso-width-percent:0;mso-height-percent:0;mso-width-relative:margin;mso-height-relative:margin;v-text-anchor:top" o:gfxdata="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" filled="f" stroked="f">
               <v:textbox inset=".5mm,1.2mm,.5mm,.5mm">
                 <w:txbxContent>
                   <w:p>
@@ -3462,7 +3474,7 @@
                         <w:szCs w:val="20"/>
                       </w:rPr>
                       <w:drawing>
-                        <wp:inline distT="0" distB="0" distL="0" distR="0" wp14:anchorId="6AE4B92C" wp14:editId="63A0AA58">
+                        <wp:inline distT="0" distB="0" distL="0" distR="0" wp14:anchorId="4CD2592F" wp14:editId="3CB44C59">
                           <wp:extent cx="200025" cy="200025"/>
                           <wp:effectExtent l="0" t="0" r="9525" b="9525"/>
                           <wp:docPr id="10" name="Picture 10" title="Software University">
@@ -3513,7 +3525,7 @@
                         <w:szCs w:val="20"/>
                       </w:rPr>
                       <w:drawing>
-                        <wp:inline distT="0" distB="0" distL="0" distR="0" wp14:anchorId="25B3D866" wp14:editId="7F818024">
+                        <wp:inline distT="0" distB="0" distL="0" distR="0" wp14:anchorId="6BE1B7DD" wp14:editId="4D5788B4">
                           <wp:extent cx="200025" cy="200025"/>
                           <wp:effectExtent l="0" t="0" r="9525" b="9525"/>
                           <wp:docPr id="11" name="Picture 11" title="Software University Foundation">
@@ -3564,7 +3576,7 @@
                         <w:szCs w:val="20"/>
                       </w:rPr>
                       <w:drawing>
-                        <wp:inline distT="0" distB="0" distL="0" distR="0" wp14:anchorId="261DE309" wp14:editId="639B90C8">
+                        <wp:inline distT="0" distB="0" distL="0" distR="0" wp14:anchorId="32243F21" wp14:editId="33969162">
                           <wp:extent cx="200025" cy="200025"/>
                           <wp:effectExtent l="0" t="0" r="9525" b="9525"/>
                           <wp:docPr id="15" name="Picture 15" title="Software University @ Facebook">
@@ -3615,7 +3627,7 @@
                         <w:szCs w:val="20"/>
                       </w:rPr>
                       <w:drawing>
-                        <wp:inline distT="0" distB="0" distL="0" distR="0" wp14:anchorId="620E318E" wp14:editId="558FF9D0">
+                        <wp:inline distT="0" distB="0" distL="0" distR="0" wp14:anchorId="32541F84" wp14:editId="6049C64B">
                           <wp:extent cx="200025" cy="200025"/>
                           <wp:effectExtent l="0" t="0" r="9525" b="9525"/>
                           <wp:docPr id="16" name="Picture 16" title="Software University @ Twitter">
@@ -3666,7 +3678,7 @@
                         <w:szCs w:val="20"/>
                       </w:rPr>
                       <w:drawing>
-                        <wp:inline distT="0" distB="0" distL="0" distR="0" wp14:anchorId="0F6F899E" wp14:editId="44FF18D6">
+                        <wp:inline distT="0" distB="0" distL="0" distR="0" wp14:anchorId="0949260F" wp14:editId="5645B5C2">
                           <wp:extent cx="200025" cy="200025"/>
                           <wp:effectExtent l="0" t="0" r="9525" b="9525"/>
                           <wp:docPr id="18" name="Picture 18" title="Software University @ YouTube">
@@ -3717,7 +3729,7 @@
                         <w:szCs w:val="20"/>
                       </w:rPr>
                       <w:drawing>
-                        <wp:inline distT="0" distB="0" distL="0" distR="0" wp14:anchorId="0968AA8E" wp14:editId="0F63B0C7">
+                        <wp:inline distT="0" distB="0" distL="0" distR="0" wp14:anchorId="4B5AC90A" wp14:editId="74DF5E3F">
                           <wp:extent cx="200025" cy="200025"/>
                           <wp:effectExtent l="0" t="0" r="9525" b="9525"/>
                           <wp:docPr id="19" name="Picture 19" title="Software University @ Google+">
@@ -3768,7 +3780,7 @@
                         <w:szCs w:val="20"/>
                       </w:rPr>
                       <w:drawing>
-                        <wp:inline distT="0" distB="0" distL="0" distR="0" wp14:anchorId="7E8175B1" wp14:editId="478CF85E">
+                        <wp:inline distT="0" distB="0" distL="0" distR="0" wp14:anchorId="382F7A05" wp14:editId="1068D149">
                           <wp:extent cx="200025" cy="200025"/>
                           <wp:effectExtent l="0" t="0" r="9525" b="9525"/>
                           <wp:docPr id="20" name="Picture 20" title="Software University @ LinkedIn">
@@ -3819,7 +3831,7 @@
                         <w:szCs w:val="20"/>
                       </w:rPr>
                       <w:drawing>
-                        <wp:inline distT="0" distB="0" distL="0" distR="0" wp14:anchorId="06210BBD" wp14:editId="3CCC001E">
+                        <wp:inline distT="0" distB="0" distL="0" distR="0" wp14:anchorId="20318B3A" wp14:editId="27B70245">
                           <wp:extent cx="200025" cy="200025"/>
                           <wp:effectExtent l="0" t="0" r="9525" b="9525"/>
                           <wp:docPr id="21" name="Picture 21" title="Software University @ SlideShare">
@@ -3870,7 +3882,7 @@
                         <w:szCs w:val="20"/>
                       </w:rPr>
                       <w:drawing>
-                        <wp:inline distT="0" distB="0" distL="0" distR="0" wp14:anchorId="792D4A0C" wp14:editId="597EB5AE">
+                        <wp:inline distT="0" distB="0" distL="0" distR="0" wp14:anchorId="32DECE82" wp14:editId="28A528F8">
                           <wp:extent cx="200025" cy="200025"/>
                           <wp:effectExtent l="0" t="0" r="9525" b="9525"/>
                           <wp:docPr id="22" name="Picture 22" title="Software University @ GitHub">
@@ -3921,7 +3933,7 @@
                         <w:szCs w:val="20"/>
                       </w:rPr>
                       <w:drawing>
-                        <wp:inline distT="0" distB="0" distL="0" distR="0" wp14:anchorId="6D0CAFD9" wp14:editId="1AC2F74B">
+                        <wp:inline distT="0" distB="0" distL="0" distR="0" wp14:anchorId="63218078" wp14:editId="174A5549">
                           <wp:extent cx="200025" cy="200025"/>
                           <wp:effectExtent l="0" t="0" r="9525" b="9525"/>
                           <wp:docPr id="23" name="Picture 23" title="Software University: Email Us">
@@ -3974,7 +3986,7 @@
       <mc:AlternateContent>
         <mc:Choice Requires="wps">
           <w:drawing>
-            <wp:anchor distT="0" distB="0" distL="114300" distR="114300" simplePos="0" relativeHeight="251662336" behindDoc="0" locked="0" layoutInCell="1" allowOverlap="1" wp14:anchorId="5E0EFA88" wp14:editId="7FAE1A5B">
+            <wp:anchor distT="0" distB="0" distL="114300" distR="114300" simplePos="0" relativeHeight="251662336" behindDoc="0" locked="0" layoutInCell="1" allowOverlap="1" wp14:anchorId="1111B4AB" wp14:editId="6F4CB6FF">
               <wp:simplePos x="0" y="0"/>
               <wp:positionH relativeFrom="column">
                 <wp:posOffset>-4445</wp:posOffset>
@@ -4034,7 +4046,7 @@
         </mc:Choice>
         <mc:Fallback>
           <w:pict>
-            <v:line w14:anchorId="200E0A37" id="Straight Connector 1" o:spid="_x0000_s1026" style="position:absolute;flip:y;z-index:251662336;visibility:visible;mso-wrap-style:square;mso-width-percent:0;mso-height-percent:0;mso-wrap-distance-left:9pt;mso-wrap-distance-top:0;mso-wrap-distance-right:9pt;mso-wrap-distance-bottom:0;mso-position-horizontal:absolute;mso-position-horizontal-relative:text;mso-position-vertical:absolute;mso-position-vertical-relative:text;mso-width-percent:0;mso-height-percent:0;mso-width-relative:margin;mso-height-relative:margin" from="-.35pt,11.2pt" to="520.45pt,11.2pt" o:gfxdata="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" strokecolor="#f37123" strokeweight="1pt">
+            <v:line w14:anchorId="2A15D92A" id="Straight Connector 1" o:spid="_x0000_s1026" style="position:absolute;flip:y;z-index:251662336;visibility:visible;mso-wrap-style:square;mso-width-percent:0;mso-height-percent:0;mso-wrap-distance-left:9pt;mso-wrap-distance-top:0;mso-wrap-distance-right:9pt;mso-wrap-distance-bottom:0;mso-position-horizontal:absolute;mso-position-horizontal-relative:text;mso-position-vertical:absolute;mso-position-vertical-relative:text;mso-width-percent:0;mso-height-percent:0;mso-width-relative:margin;mso-height-relative:margin" from="-.35pt,11.2pt" to="520.45pt,11.2pt" o:gfxdata="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" strokecolor="#f37123" strokeweight="1pt">
               <v:stroke endcap="round"/>
             </v:line>
           </w:pict>
@@ -4048,7 +4060,7 @@
       <mc:AlternateContent>
         <mc:Choice Requires="wps">
           <w:drawing>
-            <wp:anchor distT="45720" distB="45720" distL="114300" distR="114300" simplePos="0" relativeHeight="251661312" behindDoc="0" locked="0" layoutInCell="1" allowOverlap="1" wp14:anchorId="553604ED" wp14:editId="1467D948">
+            <wp:anchor distT="45720" distB="45720" distL="114300" distR="114300" simplePos="0" relativeHeight="251661312" behindDoc="0" locked="0" layoutInCell="1" allowOverlap="1" wp14:anchorId="6D153B49" wp14:editId="62905A07">
               <wp:simplePos x="0" y="0"/>
               <wp:positionH relativeFrom="column">
                 <wp:posOffset>12700</wp:posOffset>
@@ -4098,7 +4110,7 @@
                               <w:szCs w:val="20"/>
                             </w:rPr>
                             <w:drawing>
-                              <wp:inline distT="0" distB="0" distL="0" distR="0" wp14:anchorId="3D76A6F3" wp14:editId="0BEF8934">
+                              <wp:inline distT="0" distB="0" distL="0" distR="0" wp14:anchorId="19B69542" wp14:editId="0C88C040">
                                 <wp:extent cx="1360800" cy="439200"/>
                                 <wp:effectExtent l="0" t="0" r="0" b="0"/>
                                 <wp:docPr id="24" name="Picture 24" title="Software University Foundation - logo">
@@ -4168,7 +4180,7 @@
         </mc:Choice>
         <mc:Fallback>
           <w:pict>
-            <v:shape w14:anchorId="553604ED" id="Text Box 4" o:spid="_x0000_s1029" type="#_x0000_t202" style="position:absolute;margin-left:1pt;margin-top:13.75pt;width:123.1pt;height:40.45pt;z-index:251661312;visibility:visible;mso-wrap-style:square;mso-width-percent:0;mso-height-percent:0;mso-wrap-distance-left:9pt;mso-wrap-distance-top:3.6pt;mso-wrap-distance-right:9pt;mso-wrap-distance-bottom:3.6pt;mso-position-horizontal:absolute;mso-position-horizontal-relative:text;mso-position-vertical:absolute;mso-position-vertical-relative:text;mso-width-percent:0;mso-height-percent:0;mso-width-relative:margin;mso-height-relative:margin;v-text-anchor:top" o:gfxdata="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" filled="f" stroked="f">
+            <v:shape w14:anchorId="6D153B49" id="Text Box 4" o:spid="_x0000_s1029" type="#_x0000_t202" style="position:absolute;margin-left:1pt;margin-top:13.75pt;width:123.1pt;height:40.45pt;z-index:251661312;visibility:visible;mso-wrap-style:square;mso-width-percent:0;mso-height-percent:0;mso-wrap-distance-left:9pt;mso-wrap-distance-top:3.6pt;mso-wrap-distance-right:9pt;mso-wrap-distance-bottom:3.6pt;mso-position-horizontal:absolute;mso-position-horizontal-relative:text;mso-position-vertical:absolute;mso-position-vertical-relative:text;mso-width-percent:0;mso-height-percent:0;mso-width-relative:margin;mso-height-relative:margin;v-text-anchor:top" o:gfxdata="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" filled="f" stroked="f">
               <v:textbox inset=".5mm,.5mm,.5mm,.5mm">
                 <w:txbxContent>
                   <w:p>
@@ -4182,11 +4194,11 @@
                         <w:szCs w:val="20"/>
                       </w:rPr>
                       <w:drawing>
-                        <wp:inline distT="0" distB="0" distL="0" distR="0" wp14:anchorId="3D76A6F3" wp14:editId="0BEF8934">
+                        <wp:inline distT="0" distB="0" distL="0" distR="0" wp14:anchorId="19B69542" wp14:editId="0C88C040">
                           <wp:extent cx="1360800" cy="439200"/>
                           <wp:effectExtent l="0" t="0" r="0" b="0"/>
                           <wp:docPr id="24" name="Picture 24" title="Software University Foundation - logo">
-                            <a:hlinkClick xmlns:a="http://schemas.openxmlformats.org/drawingml/2006/main" r:id="rId1"/>
+                            <a:hlinkClick xmlns:a="http://schemas.openxmlformats.org/drawingml/2006/main" r:id="rId22"/>
                           </wp:docPr>
                           <wp:cNvGraphicFramePr>
                             <a:graphicFrameLocks xmlns:a="http://schemas.openxmlformats.org/drawingml/2006/main"/>
@@ -4256,7 +4268,7 @@
 </file>
 
 <file path=word/footnotes.xml><?xml version="1.0" encoding="utf-8"?>
-<w:footnotes xmlns:wpc="http://schemas.microsoft.com/office/word/2010/wordprocessingCanvas" xmlns:cx="http://schemas.microsoft.com/office/drawing/2014/chartex" xmlns:cx1="http://schemas.microsoft.com/office/drawing/2015/9/8/chartex" xmlns:cx2="http://schemas.microsoft.com/office/drawing/2015/10/21/chartex" xmlns:cx3="http://schemas.microsoft.com/office/drawing/2016/5/9/chartex" xmlns:cx4="http://schemas.microsoft.com/office/drawing/2016/5/10/chartex" xmlns:cx5="http://schemas.microsoft.com/office/drawing/2016/5/11/chartex" xmlns:cx6="http://schemas.microsoft.com/office/drawing/2016/5/12/chartex" xmlns:cx7="http://schemas.microsoft.com/office/drawing/2016/5/13/chartex" xmlns:cx8="http://schemas.microsoft.com/office/drawing/2016/5/14/chartex" xmlns:mc="http://schemas.openxmlformats.org/markup-compatibility/2006" xmlns:aink="http://schemas.microsoft.com/office/drawing/2016/ink" xmlns:o="urn:schemas-microsoft-com:office:office" xmlns:r="http://schemas.openxmlformats.org/officeDocument/2006/relationships" xmlns:m="http://schemas.openxmlformats.org/officeDocument/2006/math" xmlns:v="urn:schemas-microsoft-com:vml" xmlns:wp14="http://schemas.microsoft.com/office/word/2010/wordprocessingDrawing" xmlns:wp="http://schemas.openxmlformats.org/drawingml/2006/wordprocessingDrawing" xmlns:w10="urn:schemas-microsoft-com:office:word" xmlns:w="http://schemas.openxmlformats.org/wordprocessingml/2006/main" xmlns:w14="http://schemas.microsoft.com/office/word/2010/wordml" xmlns:w15="http://schemas.microsoft.com/office/word/2012/wordml" xmlns:w16se="http://schemas.microsoft.com/office/word/2015/wordml/symex" xmlns:wpg="http://schemas.microsoft.com/office/word/2010/wordprocessingGroup" xmlns:wpi="http://schemas.microsoft.com/office/word/2010/wordprocessingInk" xmlns:wne="http://schemas.microsoft.com/office/word/2006/wordml" xmlns:wps="http://schemas.microsoft.com/office/word/2010/wordprocessingShape" mc:Ignorable="w14 w15 w16se wp14">
+<w:footnotes xmlns:wpc="http://schemas.microsoft.com/office/word/2010/wordprocessingCanvas" xmlns:cx="http://schemas.microsoft.com/office/drawing/2014/chartex" xmlns:cx1="http://schemas.microsoft.com/office/drawing/2015/9/8/chartex" xmlns:cx2="http://schemas.microsoft.com/office/drawing/2015/10/21/chartex" xmlns:cx3="http://schemas.microsoft.com/office/drawing/2016/5/9/chartex" xmlns:cx4="http://schemas.microsoft.com/office/drawing/2016/5/10/chartex" xmlns:cx5="http://schemas.microsoft.com/office/drawing/2016/5/11/chartex" xmlns:cx6="http://schemas.microsoft.com/office/drawing/2016/5/12/chartex" xmlns:cx7="http://schemas.microsoft.com/office/drawing/2016/5/13/chartex" xmlns:cx8="http://schemas.microsoft.com/office/drawing/2016/5/14/chartex" xmlns:mc="http://schemas.openxmlformats.org/markup-compatibility/2006" xmlns:aink="http://schemas.microsoft.com/office/drawing/2016/ink" xmlns:am3d="http://schemas.microsoft.com/office/drawing/2017/model3d" xmlns:o="urn:schemas-microsoft-com:office:office" xmlns:r="http://schemas.openxmlformats.org/officeDocument/2006/relationships" xmlns:m="http://schemas.openxmlformats.org/officeDocument/2006/math" xmlns:v="urn:schemas-microsoft-com:vml" xmlns:wp14="http://schemas.microsoft.com/office/word/2010/wordprocessingDrawing" xmlns:wp="http://schemas.openxmlformats.org/drawingml/2006/wordprocessingDrawing" xmlns:w10="urn:schemas-microsoft-com:office:word" xmlns:w="http://schemas.openxmlformats.org/wordprocessingml/2006/main" xmlns:w14="http://schemas.microsoft.com/office/word/2010/wordml" xmlns:w15="http://schemas.microsoft.com/office/word/2012/wordml" xmlns:w16cid="http://schemas.microsoft.com/office/word/2016/wordml/cid" xmlns:w16se="http://schemas.microsoft.com/office/word/2015/wordml/symex" xmlns:wpg="http://schemas.microsoft.com/office/word/2010/wordprocessingGroup" xmlns:wpi="http://schemas.microsoft.com/office/word/2010/wordprocessingInk" xmlns:wne="http://schemas.microsoft.com/office/word/2006/wordml" xmlns:wps="http://schemas.microsoft.com/office/word/2010/wordprocessingShape" mc:Ignorable="w14 w15 w16se w16cid wp14">
   <w:footnote w:type="separator" w:id="-1">
     <w:p>
       <w:pPr>
@@ -4281,7 +4293,7 @@
 </file>
 
 <file path=word/header1.xml><?xml version="1.0" encoding="utf-8"?>
-<w:hdr xmlns:wpc="http://schemas.microsoft.com/office/word/2010/wordprocessingCanvas" xmlns:cx="http://schemas.microsoft.com/office/drawing/2014/chartex" xmlns:cx1="http://schemas.microsoft.com/office/drawing/2015/9/8/chartex" xmlns:cx2="http://schemas.microsoft.com/office/drawing/2015/10/21/chartex" xmlns:cx3="http://schemas.microsoft.com/office/drawing/2016/5/9/chartex" xmlns:cx4="http://schemas.microsoft.com/office/drawing/2016/5/10/chartex" xmlns:cx5="http://schemas.microsoft.com/office/drawing/2016/5/11/chartex" xmlns:cx6="http://schemas.microsoft.com/office/drawing/2016/5/12/chartex" xmlns:cx7="http://schemas.microsoft.com/office/drawing/2016/5/13/chartex" xmlns:cx8="http://schemas.microsoft.com/office/drawing/2016/5/14/chartex" xmlns:mc="http://schemas.openxmlformats.org/markup-compatibility/2006" xmlns:aink="http://schemas.microsoft.com/office/drawing/2016/ink" xmlns:o="urn:schemas-microsoft-com:office:office" xmlns:r="http://schemas.openxmlformats.org/officeDocument/2006/relationships" xmlns:m="http://schemas.openxmlformats.org/officeDocument/2006/math" xmlns:v="urn:schemas-microsoft-com:vml" xmlns:wp14="http://schemas.microsoft.com/office/word/2010/wordprocessingDrawing" xmlns:wp="http://schemas.openxmlformats.org/drawingml/2006/wordprocessingDrawing" xmlns:w10="urn:schemas-microsoft-com:office:word" xmlns:w="http://schemas.openxmlformats.org/wordprocessingml/2006/main" xmlns:w14="http://schemas.microsoft.com/office/word/2010/wordml" xmlns:w15="http://schemas.microsoft.com/office/word/2012/wordml" xmlns:w16se="http://schemas.microsoft.com/office/word/2015/wordml/symex" xmlns:wpg="http://schemas.microsoft.com/office/word/2010/wordprocessingGroup" xmlns:wpi="http://schemas.microsoft.com/office/word/2010/wordprocessingInk" xmlns:wne="http://schemas.microsoft.com/office/word/2006/wordml" xmlns:wps="http://schemas.microsoft.com/office/word/2010/wordprocessingShape" mc:Ignorable="w14 w15 w16se wp14">
+<w:hdr xmlns:wpc="http://schemas.microsoft.com/office/word/2010/wordprocessingCanvas" xmlns:cx="http://schemas.microsoft.com/office/drawing/2014/chartex" xmlns:cx1="http://schemas.microsoft.com/office/drawing/2015/9/8/chartex" xmlns:cx2="http://schemas.microsoft.com/office/drawing/2015/10/21/chartex" xmlns:cx3="http://schemas.microsoft.com/office/drawing/2016/5/9/chartex" xmlns:cx4="http://schemas.microsoft.com/office/drawing/2016/5/10/chartex" xmlns:cx5="http://schemas.microsoft.com/office/drawing/2016/5/11/chartex" xmlns:cx6="http://schemas.microsoft.com/office/drawing/2016/5/12/chartex" xmlns:cx7="http://schemas.microsoft.com/office/drawing/2016/5/13/chartex" xmlns:cx8="http://schemas.microsoft.com/office/drawing/2016/5/14/chartex" xmlns:mc="http://schemas.openxmlformats.org/markup-compatibility/2006" xmlns:aink="http://schemas.microsoft.com/office/drawing/2016/ink" xmlns:am3d="http://schemas.microsoft.com/office/drawing/2017/model3d" xmlns:o="urn:schemas-microsoft-com:office:office" xmlns:r="http://schemas.openxmlformats.org/officeDocument/2006/relationships" xmlns:m="http://schemas.openxmlformats.org/officeDocument/2006/math" xmlns:v="urn:schemas-microsoft-com:vml" xmlns:wp14="http://schemas.microsoft.com/office/word/2010/wordprocessingDrawing" xmlns:wp="http://schemas.openxmlformats.org/drawingml/2006/wordprocessingDrawing" xmlns:w10="urn:schemas-microsoft-com:office:word" xmlns:w="http://schemas.openxmlformats.org/wordprocessingml/2006/main" xmlns:w14="http://schemas.microsoft.com/office/word/2010/wordml" xmlns:w15="http://schemas.microsoft.com/office/word/2012/wordml" xmlns:w16cid="http://schemas.microsoft.com/office/word/2016/wordml/cid" xmlns:w16se="http://schemas.microsoft.com/office/word/2015/wordml/symex" xmlns:wpg="http://schemas.microsoft.com/office/word/2010/wordprocessingGroup" xmlns:wpi="http://schemas.microsoft.com/office/word/2010/wordprocessingInk" xmlns:wne="http://schemas.microsoft.com/office/word/2006/wordml" xmlns:wps="http://schemas.microsoft.com/office/word/2010/wordprocessingShape" mc:Ignorable="w14 w15 w16se w16cid wp14">
   <w:p>
     <w:pPr>
       <w:pStyle w:val="Header"/>
@@ -4292,7 +4304,7 @@
 </file>
 
 <file path=word/numbering.xml><?xml version="1.0" encoding="utf-8"?>
-<w:numbering xmlns:wpc="http://schemas.microsoft.com/office/word/2010/wordprocessingCanvas" xmlns:cx="http://schemas.microsoft.com/office/drawing/2014/chartex" xmlns:cx1="http://schemas.microsoft.com/office/drawing/2015/9/8/chartex" xmlns:cx2="http://schemas.microsoft.com/office/drawing/2015/10/21/chartex" xmlns:cx3="http://schemas.microsoft.com/office/drawing/2016/5/9/chartex" xmlns:cx4="http://schemas.microsoft.com/office/drawing/2016/5/10/chartex" xmlns:cx5="http://schemas.microsoft.com/office/drawing/2016/5/11/chartex" xmlns:cx6="http://schemas.microsoft.com/office/drawing/2016/5/12/chartex" xmlns:cx7="http://schemas.microsoft.com/office/drawing/2016/5/13/chartex" xmlns:cx8="http://schemas.microsoft.com/office/drawing/2016/5/14/chartex" xmlns:mc="http://schemas.openxmlformats.org/markup-compatibility/2006" xmlns:aink="http://schemas.microsoft.com/office/drawing/2016/ink" xmlns:o="urn:schemas-microsoft-com:office:office" xmlns:r="http://schemas.openxmlformats.org/officeDocument/2006/relationships" xmlns:m="http://schemas.openxmlformats.org/officeDocument/2006/math" xmlns:v="urn:schemas-microsoft-com:vml" xmlns:wp14="http://schemas.microsoft.com/office/word/2010/wordprocessingDrawing" xmlns:wp="http://schemas.openxmlformats.org/drawingml/2006/wordprocessingDrawing" xmlns:w10="urn:schemas-microsoft-com:office:word" xmlns:w="http://schemas.openxmlformats.org/wordprocessingml/2006/main" xmlns:w14="http://schemas.microsoft.com/office/word/2010/wordml" xmlns:w15="http://schemas.microsoft.com/office/word/2012/wordml" xmlns:w16se="http://schemas.microsoft.com/office/word/2015/wordml/symex" xmlns:wpg="http://schemas.microsoft.com/office/word/2010/wordprocessingGroup" xmlns:wpi="http://schemas.microsoft.com/office/word/2010/wordprocessingInk" xmlns:wne="http://schemas.microsoft.com/office/word/2006/wordml" xmlns:wps="http://schemas.microsoft.com/office/word/2010/wordprocessingShape" mc:Ignorable="w14 w15 w16se wp14">
+<w:numbering xmlns:wpc="http://schemas.microsoft.com/office/word/2010/wordprocessingCanvas" xmlns:cx="http://schemas.microsoft.com/office/drawing/2014/chartex" xmlns:cx1="http://schemas.microsoft.com/office/drawing/2015/9/8/chartex" xmlns:cx2="http://schemas.microsoft.com/office/drawing/2015/10/21/chartex" xmlns:cx3="http://schemas.microsoft.com/office/drawing/2016/5/9/chartex" xmlns:cx4="http://schemas.microsoft.com/office/drawing/2016/5/10/chartex" xmlns:cx5="http://schemas.microsoft.com/office/drawing/2016/5/11/chartex" xmlns:cx6="http://schemas.microsoft.com/office/drawing/2016/5/12/chartex" xmlns:cx7="http://schemas.microsoft.com/office/drawing/2016/5/13/chartex" xmlns:cx8="http://schemas.microsoft.com/office/drawing/2016/5/14/chartex" xmlns:mc="http://schemas.openxmlformats.org/markup-compatibility/2006" xmlns:aink="http://schemas.microsoft.com/office/drawing/2016/ink" xmlns:am3d="http://schemas.microsoft.com/office/drawing/2017/model3d" xmlns:o="urn:schemas-microsoft-com:office:office" xmlns:r="http://schemas.openxmlformats.org/officeDocument/2006/relationships" xmlns:m="http://schemas.openxmlformats.org/officeDocument/2006/math" xmlns:v="urn:schemas-microsoft-com:vml" xmlns:wp14="http://schemas.microsoft.com/office/word/2010/wordprocessingDrawing" xmlns:wp="http://schemas.openxmlformats.org/drawingml/2006/wordprocessingDrawing" xmlns:w10="urn:schemas-microsoft-com:office:word" xmlns:w="http://schemas.openxmlformats.org/wordprocessingml/2006/main" xmlns:w14="http://schemas.microsoft.com/office/word/2010/wordml" xmlns:w15="http://schemas.microsoft.com/office/word/2012/wordml" xmlns:w16cid="http://schemas.microsoft.com/office/word/2016/wordml/cid" xmlns:w16se="http://schemas.microsoft.com/office/word/2015/wordml/symex" xmlns:wpg="http://schemas.microsoft.com/office/word/2010/wordprocessingGroup" xmlns:wpi="http://schemas.microsoft.com/office/word/2010/wordprocessingInk" xmlns:wne="http://schemas.microsoft.com/office/word/2006/wordml" xmlns:wps="http://schemas.microsoft.com/office/word/2010/wordprocessingShape" mc:Ignorable="w14 w15 w16se w16cid wp14">
   <w:abstractNum w:abstractNumId="0" w15:restartNumberingAfterBreak="0">
     <w:nsid w:val="06356189"/>
     <w:multiLevelType w:val="hybridMultilevel"/>
@@ -5443,7 +5455,7 @@
         <w:rFonts w:hint="default"/>
       </w:rPr>
     </w:lvl>
-    <w:lvl w:ilvl="1" w:tplc="04090019" w:tentative="1">
+    <w:lvl w:ilvl="1" w:tplc="04090019">
       <w:start w:val="1"/>
       <w:numFmt w:val="lowerLetter"/>
       <w:lvlText w:val="%2."/>
@@ -7472,7 +7484,7 @@
 </file>
 
 <file path=word/styles.xml><?xml version="1.0" encoding="utf-8"?>
-<w:styles xmlns:mc="http://schemas.openxmlformats.org/markup-compatibility/2006" xmlns:r="http://schemas.openxmlformats.org/officeDocument/2006/relationships" xmlns:w="http://schemas.openxmlformats.org/wordprocessingml/2006/main" xmlns:w14="http://schemas.microsoft.com/office/word/2010/wordml" xmlns:w15="http://schemas.microsoft.com/office/word/2012/wordml" xmlns:w16se="http://schemas.microsoft.com/office/word/2015/wordml/symex" mc:Ignorable="w14 w15 w16se">
+<w:styles xmlns:mc="http://schemas.openxmlformats.org/markup-compatibility/2006" xmlns:r="http://schemas.openxmlformats.org/officeDocument/2006/relationships" xmlns:w="http://schemas.openxmlformats.org/wordprocessingml/2006/main" xmlns:w14="http://schemas.microsoft.com/office/word/2010/wordml" xmlns:w15="http://schemas.microsoft.com/office/word/2012/wordml" xmlns:w16cid="http://schemas.microsoft.com/office/word/2016/wordml/cid" xmlns:w16se="http://schemas.microsoft.com/office/word/2015/wordml/symex" mc:Ignorable="w14 w15 w16se w16cid">
   <w:docDefaults>
     <w:rPrDefault>
       <w:rPr>
@@ -7488,7 +7500,7 @@
       </w:pPr>
     </w:pPrDefault>
   </w:docDefaults>
-  <w:latentStyles w:defLockedState="0" w:defUIPriority="99" w:defSemiHidden="0" w:defUnhideWhenUsed="0" w:defQFormat="0" w:count="374">
+  <w:latentStyles w:defLockedState="0" w:defUIPriority="99" w:defSemiHidden="0" w:defUnhideWhenUsed="0" w:defQFormat="0" w:count="377">
     <w:lsdException w:name="Normal" w:uiPriority="0" w:qFormat="1"/>
     <w:lsdException w:name="heading 1" w:uiPriority="9" w:qFormat="1"/>
     <w:lsdException w:name="heading 2" w:semiHidden="1" w:uiPriority="9" w:unhideWhenUsed="1" w:qFormat="1"/>
@@ -7861,6 +7873,9 @@
     <w:lsdException w:name="Mention" w:semiHidden="1" w:unhideWhenUsed="1"/>
     <w:lsdException w:name="Smart Hyperlink" w:semiHidden="1" w:unhideWhenUsed="1"/>
     <w:lsdException w:name="Hashtag" w:semiHidden="1" w:unhideWhenUsed="1"/>
+    <w:lsdException w:name="Unresolved Mention" w:semiHidden="1" w:unhideWhenUsed="1"/>
+    <w:lsdException w:name="Smart Link" w:semiHidden="1" w:unhideWhenUsed="1"/>
+    <w:lsdException w:name="Smart Link Error" w:semiHidden="1" w:unhideWhenUsed="1"/>
   </w:latentStyles>
   <w:style w:type="paragraph" w:default="1" w:styleId="Normal">
     <w:name w:val="Normal"/>
@@ -8580,7 +8595,7 @@
 </file>
 
 <file path=customXml/itemProps1.xml><?xml version="1.0" encoding="utf-8"?>
-<ds:datastoreItem xmlns:ds="http://schemas.openxmlformats.org/officeDocument/2006/customXml" ds:itemID="{4782F5F8-7065-464A-AD28-28D12482777A}">
+<ds:datastoreItem xmlns:ds="http://schemas.openxmlformats.org/officeDocument/2006/customXml" ds:itemID="{954896FB-F4C2-437B-9CAF-2C42E708D920}">
   <ds:schemaRefs>
     <ds:schemaRef ds:uri="http://schemas.openxmlformats.org/officeDocument/2006/bibliography"/>
   </ds:schemaRefs>

</xml_diff>